<commit_message>
Updated Architecture_document.docx, removed comment in database scheme
</commit_message>
<xml_diff>
--- a/Documentation/Architecture_document.docx
+++ b/Documentation/Architecture_document.docx
@@ -417,6 +417,13 @@
     </w:tbl>
     <w:sdt>
       <w:sdtPr>
+        <w:rPr>
+          <w:rFonts w:asciiTheme="minorHAnsi" w:eastAsiaTheme="minorHAnsi" w:hAnsiTheme="minorHAnsi" w:cstheme="minorBidi"/>
+          <w:color w:val="auto"/>
+          <w:sz w:val="22"/>
+          <w:szCs w:val="22"/>
+          <w:lang w:val="nl-NL"/>
+        </w:rPr>
         <w:id w:val="-1636718057"/>
         <w:docPartObj>
           <w:docPartGallery w:val="Table of Contents"/>
@@ -425,14 +432,9 @@
       </w:sdtPr>
       <w:sdtEndPr>
         <w:rPr>
-          <w:rFonts w:asciiTheme="minorHAnsi" w:eastAsiaTheme="minorHAnsi" w:hAnsiTheme="minorHAnsi" w:cstheme="minorBidi"/>
           <w:b/>
           <w:bCs/>
           <w:noProof/>
-          <w:color w:val="auto"/>
-          <w:sz w:val="22"/>
-          <w:szCs w:val="22"/>
-          <w:lang w:val="nl-NL"/>
         </w:rPr>
       </w:sdtEndPr>
       <w:sdtContent>
@@ -649,6 +651,7 @@
       </w:pPr>
       <w:r>
         <w:rPr>
+          <w:noProof/>
           <w:lang w:val="en-GB"/>
         </w:rPr>
         <w:drawing>
@@ -690,11 +693,8 @@
     </w:p>
     <w:p>
       <w:pPr>
-        <w:rPr>
-          <w:rFonts w:asciiTheme="majorHAnsi" w:eastAsiaTheme="majorEastAsia" w:hAnsiTheme="majorHAnsi" w:cstheme="majorBidi"/>
-          <w:color w:val="2F5496" w:themeColor="accent1" w:themeShade="BF"/>
-          <w:sz w:val="32"/>
-          <w:szCs w:val="32"/>
+        <w:pStyle w:val="Heading1"/>
+        <w:rPr>
           <w:lang w:val="en-GB"/>
         </w:rPr>
       </w:pPr>
@@ -702,41 +702,25 @@
         <w:rPr>
           <w:lang w:val="en-GB"/>
         </w:rPr>
-        <w:br w:type="page"/>
+        <w:lastRenderedPageBreak/>
+        <w:t>C3:</w:t>
       </w:r>
     </w:p>
     <w:p>
       <w:pPr>
-        <w:pStyle w:val="Heading1"/>
-        <w:rPr>
-          <w:lang w:val="en-GB"/>
-        </w:rPr>
-      </w:pPr>
-      <w:bookmarkStart w:id="1" w:name="_Toc150447471"/>
+        <w:rPr>
+          <w:lang w:val="en-GB"/>
+        </w:rPr>
+      </w:pPr>
       <w:r>
         <w:rPr>
           <w:lang w:val="en-GB"/>
         </w:rPr>
-        <w:lastRenderedPageBreak/>
-        <w:t>Database Diagram:</w:t>
-      </w:r>
-      <w:bookmarkEnd w:id="1"/>
-    </w:p>
-    <w:p>
-      <w:pPr>
-        <w:rPr>
-          <w:lang w:val="en-GB"/>
-        </w:rPr>
-      </w:pPr>
-      <w:r>
-        <w:rPr>
-          <w:noProof/>
-        </w:rPr>
         <w:drawing>
-          <wp:inline distT="0" distB="0" distL="0" distR="0" wp14:anchorId="6442CADD" wp14:editId="217B8E3B">
-            <wp:extent cx="5731510" cy="3932555"/>
+          <wp:inline distT="0" distB="0" distL="0" distR="0" wp14:anchorId="5CCAB825" wp14:editId="49E43306">
+            <wp:extent cx="5731510" cy="2952750"/>
             <wp:effectExtent l="0" t="0" r="2540" b="0"/>
-            <wp:docPr id="1292357583" name="Picture 1" descr="A screenshot of a computer&#10;&#10;Description automatically generated"/>
+            <wp:docPr id="320058545" name="Picture 1"/>
             <wp:cNvGraphicFramePr>
               <a:graphicFrameLocks xmlns:a="http://schemas.openxmlformats.org/drawingml/2006/main" noChangeAspect="1"/>
             </wp:cNvGraphicFramePr>
@@ -744,36 +728,86 @@
               <a:graphicData uri="http://schemas.openxmlformats.org/drawingml/2006/picture">
                 <pic:pic xmlns:pic="http://schemas.openxmlformats.org/drawingml/2006/picture">
                   <pic:nvPicPr>
-                    <pic:cNvPr id="1292357583" name="Picture 1" descr="A screenshot of a computer&#10;&#10;Description automatically generated"/>
-                    <pic:cNvPicPr>
-                      <a:picLocks noChangeAspect="1" noChangeArrowheads="1"/>
-                    </pic:cNvPicPr>
+                    <pic:cNvPr id="320058545" name=""/>
+                    <pic:cNvPicPr/>
                   </pic:nvPicPr>
                   <pic:blipFill>
-                    <a:blip r:embed="rId5" cstate="print">
-                      <a:extLst>
-                        <a:ext uri="{28A0092B-C50C-407E-A947-70E740481C1C}">
-                          <a14:useLocalDpi xmlns:a14="http://schemas.microsoft.com/office/drawing/2010/main" val="0"/>
-                        </a:ext>
-                      </a:extLst>
-                    </a:blip>
-                    <a:srcRect/>
+                    <a:blip r:embed="rId5"/>
                     <a:stretch>
                       <a:fillRect/>
                     </a:stretch>
                   </pic:blipFill>
-                  <pic:spPr bwMode="auto">
+                  <pic:spPr>
                     <a:xfrm>
                       <a:off x="0" y="0"/>
-                      <a:ext cx="5731510" cy="3932555"/>
+                      <a:ext cx="5731510" cy="2952750"/>
                     </a:xfrm>
                     <a:prstGeom prst="rect">
                       <a:avLst/>
                     </a:prstGeom>
-                    <a:noFill/>
-                    <a:ln>
-                      <a:noFill/>
-                    </a:ln>
+                  </pic:spPr>
+                </pic:pic>
+              </a:graphicData>
+            </a:graphic>
+          </wp:inline>
+        </w:drawing>
+      </w:r>
+    </w:p>
+    <w:p>
+      <w:pPr>
+        <w:pStyle w:val="Heading1"/>
+        <w:rPr>
+          <w:lang w:val="en-GB"/>
+        </w:rPr>
+      </w:pPr>
+      <w:bookmarkStart w:id="1" w:name="_Toc150447471"/>
+      <w:r>
+        <w:rPr>
+          <w:lang w:val="en-GB"/>
+        </w:rPr>
+        <w:t>Database Diagram:</w:t>
+      </w:r>
+      <w:bookmarkEnd w:id="1"/>
+    </w:p>
+    <w:p>
+      <w:pPr>
+        <w:rPr>
+          <w:lang w:val="en-GB"/>
+        </w:rPr>
+      </w:pPr>
+      <w:r>
+        <w:rPr>
+          <w:lang w:val="en-GB"/>
+        </w:rPr>
+        <w:drawing>
+          <wp:inline distT="0" distB="0" distL="0" distR="0" wp14:anchorId="477309F5" wp14:editId="3A9BFF79">
+            <wp:extent cx="5731510" cy="3741420"/>
+            <wp:effectExtent l="0" t="0" r="2540" b="0"/>
+            <wp:docPr id="1334400538" name="Picture 1" descr="A screenshot of a computer&#10;&#10;Description automatically generated"/>
+            <wp:cNvGraphicFramePr>
+              <a:graphicFrameLocks xmlns:a="http://schemas.openxmlformats.org/drawingml/2006/main" noChangeAspect="1"/>
+            </wp:cNvGraphicFramePr>
+            <a:graphic xmlns:a="http://schemas.openxmlformats.org/drawingml/2006/main">
+              <a:graphicData uri="http://schemas.openxmlformats.org/drawingml/2006/picture">
+                <pic:pic xmlns:pic="http://schemas.openxmlformats.org/drawingml/2006/picture">
+                  <pic:nvPicPr>
+                    <pic:cNvPr id="1334400538" name="Picture 1" descr="A screenshot of a computer&#10;&#10;Description automatically generated"/>
+                    <pic:cNvPicPr/>
+                  </pic:nvPicPr>
+                  <pic:blipFill>
+                    <a:blip r:embed="rId6"/>
+                    <a:stretch>
+                      <a:fillRect/>
+                    </a:stretch>
+                  </pic:blipFill>
+                  <pic:spPr>
+                    <a:xfrm>
+                      <a:off x="0" y="0"/>
+                      <a:ext cx="5731510" cy="3741420"/>
+                    </a:xfrm>
+                    <a:prstGeom prst="rect">
+                      <a:avLst/>
+                    </a:prstGeom>
                   </pic:spPr>
                 </pic:pic>
               </a:graphicData>

</xml_diff>